<commit_message>
updates and finished product
</commit_message>
<xml_diff>
--- a/BibleVerseApplication/Design Report.docx
+++ b/BibleVerseApplication/Design Report.docx
@@ -364,12 +364,14 @@
                 <w:color w:val="365F91" w:themeColor="accent1" w:themeShade="BF"/>
               </w:rPr>
             </w:pPr>
-            <w:r>
-              <w:rPr>
-                <w:color w:val="365F91" w:themeColor="accent1" w:themeShade="BF"/>
-              </w:rPr>
-              <w:t>https://github.com/darthxvaderxd/CST-247-assignments/tree/main/BibleVerseApplication</w:t>
-            </w:r>
+            <w:hyperlink r:id="rId11" w:history="1">
+              <w:r>
+                <w:rPr>
+                  <w:rStyle w:val="Hyperlink"/>
+                </w:rPr>
+                <w:t>https://github.com/darthxvaderxd/CST-247-assignments/tree/main/BibleVerseApplication</w:t>
+              </w:r>
+            </w:hyperlink>
           </w:p>
         </w:tc>
       </w:tr>
@@ -646,7 +648,7 @@
                     <pic:cNvPicPr/>
                   </pic:nvPicPr>
                   <pic:blipFill>
-                    <a:blip r:embed="rId11"/>
+                    <a:blip r:embed="rId12"/>
                     <a:stretch>
                       <a:fillRect/>
                     </a:stretch>
@@ -742,7 +744,7 @@
                     <pic:cNvPicPr/>
                   </pic:nvPicPr>
                   <pic:blipFill>
-                    <a:blip r:embed="rId12">
+                    <a:blip r:embed="rId13">
                       <a:extLst>
                         <a:ext uri="{28A0092B-C50C-407E-A947-70E740481C1C}">
                           <a14:useLocalDpi xmlns:a14="http://schemas.microsoft.com/office/drawing/2010/main" val="0"/>
@@ -997,7 +999,6 @@
         <w:t xml:space="preserve"> which has a table </w:t>
       </w:r>
       <w:proofErr w:type="spellStart"/>
-      <w:proofErr w:type="gramStart"/>
       <w:r>
         <w:rPr>
           <w:iCs/>
@@ -1005,26 +1006,11 @@
         <w:t>dbo.verse</w:t>
       </w:r>
       <w:proofErr w:type="spellEnd"/>
-      <w:proofErr w:type="gramEnd"/>
-      <w:r>
-        <w:rPr>
-          <w:iCs/>
-        </w:rPr>
-        <w:t xml:space="preserve">. The connection information is retrieved from the Util class via the constant string DB_CONN. </w:t>
-      </w:r>
-      <w:proofErr w:type="gramStart"/>
-      <w:r>
-        <w:rPr>
-          <w:iCs/>
-        </w:rPr>
-        <w:t>In order to</w:t>
-      </w:r>
-      <w:proofErr w:type="gramEnd"/>
-      <w:r>
-        <w:rPr>
-          <w:iCs/>
-        </w:rPr>
-        <w:t xml:space="preserve"> get or store verses in the </w:t>
+      <w:r>
+        <w:rPr>
+          <w:iCs/>
+        </w:rPr>
+        <w:t xml:space="preserve">. The connection information is retrieved from the Util class via the constant string DB_CONN. In order to get or store verses in the </w:t>
       </w:r>
       <w:r>
         <w:rPr>
@@ -1132,101 +1118,6 @@
             <wp:extent cx="6611963" cy="5124450"/>
             <wp:effectExtent l="0" t="0" r="0" b="0"/>
             <wp:docPr id="11" name="Picture 11"/>
-            <wp:cNvGraphicFramePr>
-              <a:graphicFrameLocks xmlns:a="http://schemas.openxmlformats.org/drawingml/2006/main" noChangeAspect="1"/>
-            </wp:cNvGraphicFramePr>
-            <a:graphic xmlns:a="http://schemas.openxmlformats.org/drawingml/2006/main">
-              <a:graphicData uri="http://schemas.openxmlformats.org/drawingml/2006/picture">
-                <pic:pic xmlns:pic="http://schemas.openxmlformats.org/drawingml/2006/picture">
-                  <pic:nvPicPr>
-                    <pic:cNvPr id="1" name=""/>
-                    <pic:cNvPicPr/>
-                  </pic:nvPicPr>
-                  <pic:blipFill>
-                    <a:blip r:embed="rId13"/>
-                    <a:stretch>
-                      <a:fillRect/>
-                    </a:stretch>
-                  </pic:blipFill>
-                  <pic:spPr>
-                    <a:xfrm>
-                      <a:off x="0" y="0"/>
-                      <a:ext cx="6690845" cy="5185586"/>
-                    </a:xfrm>
-                    <a:prstGeom prst="rect">
-                      <a:avLst/>
-                    </a:prstGeom>
-                  </pic:spPr>
-                </pic:pic>
-              </a:graphicData>
-            </a:graphic>
-          </wp:inline>
-        </w:drawing>
-      </w:r>
-    </w:p>
-    <w:p>
-      <w:pPr>
-        <w:spacing w:after="0"/>
-        <w:rPr>
-          <w:rFonts w:asciiTheme="minorHAnsi" w:eastAsiaTheme="minorHAnsi" w:hAnsiTheme="minorHAnsi" w:cstheme="minorBidi"/>
-          <w:iCs/>
-          <w:szCs w:val="24"/>
-        </w:rPr>
-      </w:pPr>
-      <w:r>
-        <w:rPr>
-          <w:iCs/>
-        </w:rPr>
-        <w:br w:type="page"/>
-      </w:r>
-    </w:p>
-    <w:p>
-      <w:pPr>
-        <w:pStyle w:val="ListParagraph"/>
-        <w:numPr>
-          <w:ilvl w:val="0"/>
-          <w:numId w:val="12"/>
-        </w:numPr>
-        <w:rPr>
-          <w:iCs/>
-        </w:rPr>
-      </w:pPr>
-      <w:proofErr w:type="spellStart"/>
-      <w:r>
-        <w:rPr>
-          <w:iCs/>
-        </w:rPr>
-        <w:lastRenderedPageBreak/>
-        <w:t>CreateVerse</w:t>
-      </w:r>
-      <w:proofErr w:type="spellEnd"/>
-      <w:r>
-        <w:rPr>
-          <w:iCs/>
-        </w:rPr>
-        <w:t xml:space="preserve"> View </w:t>
-      </w:r>
-      <w:r>
-        <w:rPr>
-          <w:iCs/>
-        </w:rPr>
-        <w:t>showing data validation.</w:t>
-      </w:r>
-      <w:r>
-        <w:rPr>
-          <w:iCs/>
-        </w:rPr>
-        <w:br/>
-      </w:r>
-      <w:r>
-        <w:rPr>
-          <w:noProof/>
-        </w:rPr>
-        <w:drawing>
-          <wp:inline distT="0" distB="0" distL="0" distR="0" wp14:anchorId="6A91F13E" wp14:editId="0341F3DF">
-            <wp:extent cx="7046221" cy="5467350"/>
-            <wp:effectExtent l="0" t="0" r="2540" b="0"/>
-            <wp:docPr id="13" name="Picture 13"/>
             <wp:cNvGraphicFramePr>
               <a:graphicFrameLocks xmlns:a="http://schemas.openxmlformats.org/drawingml/2006/main" noChangeAspect="1"/>
             </wp:cNvGraphicFramePr>
@@ -1246,7 +1137,7 @@
                   <pic:spPr>
                     <a:xfrm>
                       <a:off x="0" y="0"/>
-                      <a:ext cx="7064741" cy="5481720"/>
+                      <a:ext cx="6690845" cy="5185586"/>
                     </a:xfrm>
                     <a:prstGeom prst="rect">
                       <a:avLst/>
@@ -1292,14 +1183,20 @@
           <w:iCs/>
         </w:rPr>
         <w:lastRenderedPageBreak/>
-        <w:t>ViewVerse</w:t>
+        <w:t>CreateVerse</w:t>
       </w:r>
       <w:proofErr w:type="spellEnd"/>
       <w:r>
         <w:rPr>
           <w:iCs/>
         </w:rPr>
-        <w:t xml:space="preserve"> View after successful creation of new Verse.</w:t>
+        <w:t xml:space="preserve"> View </w:t>
+      </w:r>
+      <w:r>
+        <w:rPr>
+          <w:iCs/>
+        </w:rPr>
+        <w:t>showing data validation.</w:t>
       </w:r>
       <w:r>
         <w:rPr>
@@ -1312,10 +1209,10 @@
           <w:noProof/>
         </w:rPr>
         <w:drawing>
-          <wp:inline distT="0" distB="0" distL="0" distR="0" wp14:anchorId="6F93958B" wp14:editId="135902EF">
-            <wp:extent cx="7173907" cy="5553075"/>
-            <wp:effectExtent l="0" t="0" r="8255" b="0"/>
-            <wp:docPr id="14" name="Picture 14"/>
+          <wp:inline distT="0" distB="0" distL="0" distR="0" wp14:anchorId="6A91F13E" wp14:editId="0341F3DF">
+            <wp:extent cx="7046221" cy="5467350"/>
+            <wp:effectExtent l="0" t="0" r="2540" b="0"/>
+            <wp:docPr id="13" name="Picture 13"/>
             <wp:cNvGraphicFramePr>
               <a:graphicFrameLocks xmlns:a="http://schemas.openxmlformats.org/drawingml/2006/main" noChangeAspect="1"/>
             </wp:cNvGraphicFramePr>
@@ -1335,7 +1232,7 @@
                   <pic:spPr>
                     <a:xfrm>
                       <a:off x="0" y="0"/>
-                      <a:ext cx="7192342" cy="5567345"/>
+                      <a:ext cx="7064741" cy="5481720"/>
                     </a:xfrm>
                     <a:prstGeom prst="rect">
                       <a:avLst/>
@@ -1350,6 +1247,22 @@
     </w:p>
     <w:p>
       <w:pPr>
+        <w:spacing w:after="0"/>
+        <w:rPr>
+          <w:rFonts w:asciiTheme="minorHAnsi" w:eastAsiaTheme="minorHAnsi" w:hAnsiTheme="minorHAnsi" w:cstheme="minorBidi"/>
+          <w:iCs/>
+          <w:szCs w:val="24"/>
+        </w:rPr>
+      </w:pPr>
+      <w:r>
+        <w:rPr>
+          <w:iCs/>
+        </w:rPr>
+        <w:br w:type="page"/>
+      </w:r>
+    </w:p>
+    <w:p>
+      <w:pPr>
         <w:pStyle w:val="ListParagraph"/>
         <w:numPr>
           <w:ilvl w:val="0"/>
@@ -1359,18 +1272,20 @@
           <w:iCs/>
         </w:rPr>
       </w:pPr>
+      <w:proofErr w:type="spellStart"/>
       <w:r>
         <w:rPr>
           <w:iCs/>
         </w:rPr>
         <w:lastRenderedPageBreak/>
-        <w:t>Search View</w:t>
-      </w:r>
-      <w:r>
-        <w:rPr>
-          <w:iCs/>
-        </w:rPr>
-        <w:t xml:space="preserve"> upon initial loading to perform a search.</w:t>
+        <w:t>ViewVerse</w:t>
+      </w:r>
+      <w:proofErr w:type="spellEnd"/>
+      <w:r>
+        <w:rPr>
+          <w:iCs/>
+        </w:rPr>
+        <w:t xml:space="preserve"> View after successful creation of new Verse.</w:t>
       </w:r>
       <w:r>
         <w:rPr>
@@ -1383,10 +1298,10 @@
           <w:noProof/>
         </w:rPr>
         <w:drawing>
-          <wp:inline distT="0" distB="0" distL="0" distR="0" wp14:anchorId="77F2AB11" wp14:editId="0C0F7B92">
-            <wp:extent cx="7108298" cy="5495925"/>
-            <wp:effectExtent l="0" t="0" r="0" b="0"/>
-            <wp:docPr id="16" name="Picture 16"/>
+          <wp:inline distT="0" distB="0" distL="0" distR="0" wp14:anchorId="6F93958B" wp14:editId="135902EF">
+            <wp:extent cx="7173907" cy="5553075"/>
+            <wp:effectExtent l="0" t="0" r="8255" b="0"/>
+            <wp:docPr id="14" name="Picture 14"/>
             <wp:cNvGraphicFramePr>
               <a:graphicFrameLocks xmlns:a="http://schemas.openxmlformats.org/drawingml/2006/main" noChangeAspect="1"/>
             </wp:cNvGraphicFramePr>
@@ -1406,7 +1321,7 @@
                   <pic:spPr>
                     <a:xfrm>
                       <a:off x="0" y="0"/>
-                      <a:ext cx="7122410" cy="5506836"/>
+                      <a:ext cx="7192342" cy="5567345"/>
                     </a:xfrm>
                     <a:prstGeom prst="rect">
                       <a:avLst/>
@@ -1421,22 +1336,6 @@
     </w:p>
     <w:p>
       <w:pPr>
-        <w:spacing w:after="0"/>
-        <w:rPr>
-          <w:rFonts w:asciiTheme="minorHAnsi" w:eastAsiaTheme="minorHAnsi" w:hAnsiTheme="minorHAnsi" w:cstheme="minorBidi"/>
-          <w:iCs/>
-          <w:szCs w:val="24"/>
-        </w:rPr>
-      </w:pPr>
-      <w:r>
-        <w:rPr>
-          <w:iCs/>
-        </w:rPr>
-        <w:br w:type="page"/>
-      </w:r>
-    </w:p>
-    <w:p>
-      <w:pPr>
         <w:pStyle w:val="ListParagraph"/>
         <w:numPr>
           <w:ilvl w:val="0"/>
@@ -1451,13 +1350,13 @@
           <w:iCs/>
         </w:rPr>
         <w:lastRenderedPageBreak/>
-        <w:t xml:space="preserve">Search View </w:t>
-      </w:r>
-      <w:r>
-        <w:rPr>
-          <w:iCs/>
-        </w:rPr>
-        <w:t>showing data validation.</w:t>
+        <w:t>Search View</w:t>
+      </w:r>
+      <w:r>
+        <w:rPr>
+          <w:iCs/>
+        </w:rPr>
+        <w:t xml:space="preserve"> upon initial loading to perform a search.</w:t>
       </w:r>
       <w:r>
         <w:rPr>
@@ -1470,10 +1369,10 @@
           <w:noProof/>
         </w:rPr>
         <w:drawing>
-          <wp:inline distT="0" distB="0" distL="0" distR="0" wp14:anchorId="2026CFE0" wp14:editId="75A6A627">
-            <wp:extent cx="7193530" cy="5581650"/>
-            <wp:effectExtent l="0" t="0" r="7620" b="0"/>
-            <wp:docPr id="17" name="Picture 17"/>
+          <wp:inline distT="0" distB="0" distL="0" distR="0" wp14:anchorId="77F2AB11" wp14:editId="0C0F7B92">
+            <wp:extent cx="7108298" cy="5495925"/>
+            <wp:effectExtent l="0" t="0" r="0" b="0"/>
+            <wp:docPr id="16" name="Picture 16"/>
             <wp:cNvGraphicFramePr>
               <a:graphicFrameLocks xmlns:a="http://schemas.openxmlformats.org/drawingml/2006/main" noChangeAspect="1"/>
             </wp:cNvGraphicFramePr>
@@ -1493,7 +1392,7 @@
                   <pic:spPr>
                     <a:xfrm>
                       <a:off x="0" y="0"/>
-                      <a:ext cx="7201430" cy="5587780"/>
+                      <a:ext cx="7122410" cy="5506836"/>
                     </a:xfrm>
                     <a:prstGeom prst="rect">
                       <a:avLst/>
@@ -1508,6 +1407,22 @@
     </w:p>
     <w:p>
       <w:pPr>
+        <w:spacing w:after="0"/>
+        <w:rPr>
+          <w:rFonts w:asciiTheme="minorHAnsi" w:eastAsiaTheme="minorHAnsi" w:hAnsiTheme="minorHAnsi" w:cstheme="minorBidi"/>
+          <w:iCs/>
+          <w:szCs w:val="24"/>
+        </w:rPr>
+      </w:pPr>
+      <w:r>
+        <w:rPr>
+          <w:iCs/>
+        </w:rPr>
+        <w:br w:type="page"/>
+      </w:r>
+    </w:p>
+    <w:p>
+      <w:pPr>
         <w:pStyle w:val="ListParagraph"/>
         <w:numPr>
           <w:ilvl w:val="0"/>
@@ -1517,32 +1432,18 @@
           <w:iCs/>
         </w:rPr>
       </w:pPr>
-      <w:proofErr w:type="spellStart"/>
       <w:r>
         <w:rPr>
           <w:iCs/>
         </w:rPr>
         <w:lastRenderedPageBreak/>
-        <w:t>ViewVerses</w:t>
-      </w:r>
-      <w:proofErr w:type="spellEnd"/>
-      <w:r>
-        <w:rPr>
-          <w:iCs/>
-        </w:rPr>
-        <w:t xml:space="preserve"> view after successful search</w:t>
-      </w:r>
-      <w:r>
-        <w:rPr>
-          <w:iCs/>
-        </w:rPr>
-        <w:t xml:space="preserve"> without verse</w:t>
-      </w:r>
-      <w:r>
-        <w:rPr>
-          <w:iCs/>
-        </w:rPr>
-        <w:t>.</w:t>
+        <w:t xml:space="preserve">Search View </w:t>
+      </w:r>
+      <w:r>
+        <w:rPr>
+          <w:iCs/>
+        </w:rPr>
+        <w:t>showing data validation.</w:t>
       </w:r>
       <w:r>
         <w:rPr>
@@ -1555,10 +1456,10 @@
           <w:noProof/>
         </w:rPr>
         <w:drawing>
-          <wp:inline distT="0" distB="0" distL="0" distR="0" wp14:anchorId="7F0AE478" wp14:editId="286C4ABA">
-            <wp:extent cx="7321571" cy="5667375"/>
-            <wp:effectExtent l="0" t="0" r="0" b="0"/>
-            <wp:docPr id="18" name="Picture 18"/>
+          <wp:inline distT="0" distB="0" distL="0" distR="0" wp14:anchorId="2026CFE0" wp14:editId="75A6A627">
+            <wp:extent cx="7193530" cy="5581650"/>
+            <wp:effectExtent l="0" t="0" r="7620" b="0"/>
+            <wp:docPr id="17" name="Picture 17"/>
             <wp:cNvGraphicFramePr>
               <a:graphicFrameLocks xmlns:a="http://schemas.openxmlformats.org/drawingml/2006/main" noChangeAspect="1"/>
             </wp:cNvGraphicFramePr>
@@ -1578,7 +1479,7 @@
                   <pic:spPr>
                     <a:xfrm>
                       <a:off x="0" y="0"/>
-                      <a:ext cx="7331551" cy="5675100"/>
+                      <a:ext cx="7201430" cy="5587780"/>
                     </a:xfrm>
                     <a:prstGeom prst="rect">
                       <a:avLst/>
@@ -1602,18 +1503,12 @@
           <w:iCs/>
         </w:rPr>
       </w:pPr>
+      <w:proofErr w:type="spellStart"/>
       <w:r>
         <w:rPr>
           <w:iCs/>
         </w:rPr>
         <w:lastRenderedPageBreak/>
-        <w:t xml:space="preserve"> </w:t>
-      </w:r>
-      <w:proofErr w:type="spellStart"/>
-      <w:r>
-        <w:rPr>
-          <w:iCs/>
-        </w:rPr>
         <w:t>ViewVerses</w:t>
       </w:r>
       <w:proofErr w:type="spellEnd"/>
@@ -1621,7 +1516,19 @@
         <w:rPr>
           <w:iCs/>
         </w:rPr>
-        <w:t xml:space="preserve"> view after successful search with verse specified.</w:t>
+        <w:t xml:space="preserve"> view after successful search</w:t>
+      </w:r>
+      <w:r>
+        <w:rPr>
+          <w:iCs/>
+        </w:rPr>
+        <w:t xml:space="preserve"> without verse</w:t>
+      </w:r>
+      <w:r>
+        <w:rPr>
+          <w:iCs/>
+        </w:rPr>
+        <w:t>.</w:t>
       </w:r>
       <w:r>
         <w:rPr>
@@ -1634,10 +1541,10 @@
           <w:noProof/>
         </w:rPr>
         <w:drawing>
-          <wp:inline distT="0" distB="0" distL="0" distR="0" wp14:anchorId="2DE3D8A7" wp14:editId="731968AD">
-            <wp:extent cx="7191375" cy="5579978"/>
-            <wp:effectExtent l="0" t="0" r="0" b="1905"/>
-            <wp:docPr id="19" name="Picture 19"/>
+          <wp:inline distT="0" distB="0" distL="0" distR="0" wp14:anchorId="7F0AE478" wp14:editId="286C4ABA">
+            <wp:extent cx="7321571" cy="5667375"/>
+            <wp:effectExtent l="0" t="0" r="0" b="0"/>
+            <wp:docPr id="18" name="Picture 18"/>
             <wp:cNvGraphicFramePr>
               <a:graphicFrameLocks xmlns:a="http://schemas.openxmlformats.org/drawingml/2006/main" noChangeAspect="1"/>
             </wp:cNvGraphicFramePr>
@@ -1657,6 +1564,85 @@
                   <pic:spPr>
                     <a:xfrm>
                       <a:off x="0" y="0"/>
+                      <a:ext cx="7331551" cy="5675100"/>
+                    </a:xfrm>
+                    <a:prstGeom prst="rect">
+                      <a:avLst/>
+                    </a:prstGeom>
+                  </pic:spPr>
+                </pic:pic>
+              </a:graphicData>
+            </a:graphic>
+          </wp:inline>
+        </w:drawing>
+      </w:r>
+    </w:p>
+    <w:p>
+      <w:pPr>
+        <w:pStyle w:val="ListParagraph"/>
+        <w:numPr>
+          <w:ilvl w:val="0"/>
+          <w:numId w:val="12"/>
+        </w:numPr>
+        <w:rPr>
+          <w:iCs/>
+        </w:rPr>
+      </w:pPr>
+      <w:r>
+        <w:rPr>
+          <w:iCs/>
+        </w:rPr>
+        <w:lastRenderedPageBreak/>
+        <w:t xml:space="preserve"> </w:t>
+      </w:r>
+      <w:proofErr w:type="spellStart"/>
+      <w:r>
+        <w:rPr>
+          <w:iCs/>
+        </w:rPr>
+        <w:t>ViewVerses</w:t>
+      </w:r>
+      <w:proofErr w:type="spellEnd"/>
+      <w:r>
+        <w:rPr>
+          <w:iCs/>
+        </w:rPr>
+        <w:t xml:space="preserve"> view after successful search with verse specified.</w:t>
+      </w:r>
+      <w:r>
+        <w:rPr>
+          <w:iCs/>
+        </w:rPr>
+        <w:br/>
+      </w:r>
+      <w:r>
+        <w:rPr>
+          <w:noProof/>
+        </w:rPr>
+        <w:drawing>
+          <wp:inline distT="0" distB="0" distL="0" distR="0" wp14:anchorId="2DE3D8A7" wp14:editId="731968AD">
+            <wp:extent cx="7191375" cy="5579978"/>
+            <wp:effectExtent l="0" t="0" r="0" b="1905"/>
+            <wp:docPr id="19" name="Picture 19"/>
+            <wp:cNvGraphicFramePr>
+              <a:graphicFrameLocks xmlns:a="http://schemas.openxmlformats.org/drawingml/2006/main" noChangeAspect="1"/>
+            </wp:cNvGraphicFramePr>
+            <a:graphic xmlns:a="http://schemas.openxmlformats.org/drawingml/2006/main">
+              <a:graphicData uri="http://schemas.openxmlformats.org/drawingml/2006/picture">
+                <pic:pic xmlns:pic="http://schemas.openxmlformats.org/drawingml/2006/picture">
+                  <pic:nvPicPr>
+                    <pic:cNvPr id="1" name=""/>
+                    <pic:cNvPicPr/>
+                  </pic:nvPicPr>
+                  <pic:blipFill>
+                    <a:blip r:embed="rId20"/>
+                    <a:stretch>
+                      <a:fillRect/>
+                    </a:stretch>
+                  </pic:blipFill>
+                  <pic:spPr>
+                    <a:xfrm>
+                      <a:off x="0" y="0"/>
                       <a:ext cx="7193984" cy="5582002"/>
                     </a:xfrm>
                     <a:prstGeom prst="rect">
@@ -1789,19 +1775,29 @@
         </w:rPr>
         <w:t xml:space="preserve"> table which would have book, chapter, verse, and date columns. This would allow you to keep a chronological order of verse of the day which could be archived and later gone through. This would also allow you to ensure the same verse is not chosen within a given </w:t>
       </w:r>
-      <w:proofErr w:type="gramStart"/>
-      <w:r>
-        <w:rPr>
-          <w:iCs/>
-        </w:rPr>
-        <w:t>time period</w:t>
-      </w:r>
-      <w:proofErr w:type="gramEnd"/>
-      <w:r>
-        <w:rPr>
-          <w:iCs/>
-        </w:rPr>
-        <w:t xml:space="preserve"> depending on the number of verses stored in the database.</w:t>
+      <w:r>
+        <w:rPr>
+          <w:iCs/>
+        </w:rPr>
+        <w:t>time</w:t>
+      </w:r>
+      <w:r>
+        <w:rPr>
+          <w:iCs/>
+        </w:rPr>
+        <w:t xml:space="preserve"> </w:t>
+      </w:r>
+      <w:r>
+        <w:rPr>
+          <w:iCs/>
+        </w:rPr>
+        <w:t xml:space="preserve">window </w:t>
+      </w:r>
+      <w:r>
+        <w:rPr>
+          <w:iCs/>
+        </w:rPr>
+        <w:t>depending on the number of verses stored in the database.</w:t>
       </w:r>
       <w:bookmarkEnd w:id="0"/>
     </w:p>
@@ -1822,11 +1818,38 @@
         <w:t>How can enterprise programming tools solve business problems to provide common good derived from the Christian worldview, based on the experience of creating a Bible verse application?</w:t>
       </w:r>
     </w:p>
+    <w:p>
+      <w:pPr>
+        <w:rPr>
+          <w:iCs/>
+        </w:rPr>
+      </w:pPr>
+      <w:r>
+        <w:rPr>
+          <w:b/>
+          <w:bCs/>
+          <w:iCs/>
+        </w:rPr>
+        <w:tab/>
+      </w:r>
+      <w:r>
+        <w:rPr>
+          <w:iCs/>
+        </w:rPr>
+        <w:t>With the enterprise programing tools we can create applications which would benefit mankind such as the bible verse application. This provides a common good in the eyes of a Christian worldview because it allows you to view and store verses from the bible. There are applications that can also help the world such as tracking the needs of villages in third world countries and allowing people to purchase those things for the village.</w:t>
+      </w:r>
+      <w:r>
+        <w:rPr>
+          <w:iCs/>
+        </w:rPr>
+        <w:t xml:space="preserve"> Instead of creating applications for the purpose of making a company money we could focus on creating applications that help mankind over making money for someone.</w:t>
+      </w:r>
+    </w:p>
     <w:sectPr>
-      <w:headerReference w:type="default" r:id="rId20"/>
-      <w:footerReference w:type="default" r:id="rId21"/>
-      <w:headerReference w:type="first" r:id="rId22"/>
-      <w:footerReference w:type="first" r:id="rId23"/>
+      <w:headerReference w:type="default" r:id="rId21"/>
+      <w:footerReference w:type="default" r:id="rId22"/>
+      <w:headerReference w:type="first" r:id="rId23"/>
+      <w:footerReference w:type="first" r:id="rId24"/>
       <w:pgSz w:w="15840" w:h="12240" w:orient="landscape"/>
       <w:pgMar w:top="1440" w:right="1440" w:bottom="1440" w:left="1440" w:header="720" w:footer="720" w:gutter="0"/>
       <w:cols w:space="720"/>
@@ -3922,6 +3945,7 @@
   <w:style w:type="character" w:default="1" w:styleId="DefaultParagraphFont">
     <w:name w:val="Default Paragraph Font"/>
     <w:uiPriority w:val="1"/>
+    <w:semiHidden/>
     <w:unhideWhenUsed/>
   </w:style>
   <w:style w:type="table" w:default="1" w:styleId="TableNormal">

</xml_diff>